<commit_message>
functions assignment 1 updated
</commit_message>
<xml_diff>
--- a/Assignments/1. Python Programming/DOCs/6.1 RICR - Function Assignment 1 (Basic).docx
+++ b/Assignments/1. Python Programming/DOCs/6.1 RICR - Function Assignment 1 (Basic).docx
@@ -59,43 +59,7 @@
           <w:sz w:val="32"/>
           <w:szCs w:val="32"/>
         </w:rPr>
-        <w:t xml:space="preserve">Q1. Write a function </w:t>
-      </w:r>
-      <w:proofErr w:type="spellStart"/>
-      <w:r>
-        <w:rPr>
-          <w:rFonts w:cstheme="minorHAnsi"/>
-          <w:sz w:val="32"/>
-          <w:szCs w:val="32"/>
-        </w:rPr>
-        <w:t>add_</w:t>
-      </w:r>
-      <w:proofErr w:type="gramStart"/>
-      <w:r>
-        <w:rPr>
-          <w:rFonts w:cstheme="minorHAnsi"/>
-          <w:sz w:val="32"/>
-          <w:szCs w:val="32"/>
-        </w:rPr>
-        <w:t>numbers</w:t>
-      </w:r>
-      <w:proofErr w:type="spellEnd"/>
-      <w:r>
-        <w:rPr>
-          <w:rFonts w:cstheme="minorHAnsi"/>
-          <w:sz w:val="32"/>
-          <w:szCs w:val="32"/>
-        </w:rPr>
-        <w:t>(</w:t>
-      </w:r>
-      <w:proofErr w:type="gramEnd"/>
-      <w:r>
-        <w:rPr>
-          <w:rFonts w:cstheme="minorHAnsi"/>
-          <w:sz w:val="32"/>
-          <w:szCs w:val="32"/>
-        </w:rPr>
-        <w:t>a, b) that takes two arguments and returns their sum.</w:t>
+        <w:t>Q1. Write a function add_numbers(a, b) that takes two arguments and returns their sum.</w:t>
       </w:r>
     </w:p>
     <w:p>
@@ -113,25 +77,7 @@
           <w:szCs w:val="32"/>
         </w:rPr>
         <w:br/>
-        <w:t xml:space="preserve">Q2. Write a function </w:t>
-      </w:r>
-      <w:proofErr w:type="spellStart"/>
-      <w:r>
-        <w:rPr>
-          <w:rFonts w:cstheme="minorHAnsi"/>
-          <w:sz w:val="32"/>
-          <w:szCs w:val="32"/>
-        </w:rPr>
-        <w:t>is_even</w:t>
-      </w:r>
-      <w:proofErr w:type="spellEnd"/>
-      <w:r>
-        <w:rPr>
-          <w:rFonts w:cstheme="minorHAnsi"/>
-          <w:sz w:val="32"/>
-          <w:szCs w:val="32"/>
-        </w:rPr>
-        <w:t>(n) that takes an integer and returns True if the number is even, otherwise False.</w:t>
+        <w:t>Q2. Write a function is_even(n) that takes an integer and returns True if the number is even, otherwise False.</w:t>
       </w:r>
     </w:p>
     <w:p>
@@ -167,43 +113,7 @@
           <w:szCs w:val="32"/>
         </w:rPr>
         <w:br/>
-        <w:t xml:space="preserve">Q4. Write a function </w:t>
-      </w:r>
-      <w:proofErr w:type="spellStart"/>
-      <w:r>
-        <w:rPr>
-          <w:rFonts w:cstheme="minorHAnsi"/>
-          <w:sz w:val="32"/>
-          <w:szCs w:val="32"/>
-        </w:rPr>
-        <w:t>max_of_</w:t>
-      </w:r>
-      <w:proofErr w:type="gramStart"/>
-      <w:r>
-        <w:rPr>
-          <w:rFonts w:cstheme="minorHAnsi"/>
-          <w:sz w:val="32"/>
-          <w:szCs w:val="32"/>
-        </w:rPr>
-        <w:t>two</w:t>
-      </w:r>
-      <w:proofErr w:type="spellEnd"/>
-      <w:r>
-        <w:rPr>
-          <w:rFonts w:cstheme="minorHAnsi"/>
-          <w:sz w:val="32"/>
-          <w:szCs w:val="32"/>
-        </w:rPr>
-        <w:t>(</w:t>
-      </w:r>
-      <w:proofErr w:type="gramEnd"/>
-      <w:r>
-        <w:rPr>
-          <w:rFonts w:cstheme="minorHAnsi"/>
-          <w:sz w:val="32"/>
-          <w:szCs w:val="32"/>
-        </w:rPr>
-        <w:t>a, b) that takes two numbers and returns the larger of the two.</w:t>
+        <w:t>Q4. Write a function max_of_two(a, b) that takes two numbers and returns the larger of the two.</w:t>
       </w:r>
     </w:p>
     <w:p>
@@ -221,25 +131,23 @@
           <w:szCs w:val="32"/>
         </w:rPr>
         <w:br/>
-        <w:t xml:space="preserve">Q5. Write a function </w:t>
+        <w:t>Q</w:t>
       </w:r>
-      <w:proofErr w:type="spellStart"/>
       <w:r>
         <w:rPr>
           <w:rFonts w:cstheme="minorHAnsi"/>
           <w:sz w:val="32"/>
           <w:szCs w:val="32"/>
         </w:rPr>
-        <w:t>count_vowels</w:t>
+        <w:t>5</w:t>
       </w:r>
-      <w:proofErr w:type="spellEnd"/>
       <w:r>
         <w:rPr>
           <w:rFonts w:cstheme="minorHAnsi"/>
           <w:sz w:val="32"/>
           <w:szCs w:val="32"/>
         </w:rPr>
-        <w:t>(s) that takes a string and returns the number of vowels in the string.</w:t>
+        <w:t>. Write a function celsius_to_fahrenheit(c) that takes a temperature in Celsius and returns the temperature in Fahrenheit. (Formula: F = C * 9/5 + 32)</w:t>
       </w:r>
     </w:p>
     <w:p>
@@ -257,61 +165,23 @@
           <w:szCs w:val="32"/>
         </w:rPr>
         <w:br/>
-        <w:t xml:space="preserve">Q6. Write a function </w:t>
+        <w:t>Q</w:t>
       </w:r>
-      <w:proofErr w:type="spellStart"/>
       <w:r>
         <w:rPr>
           <w:rFonts w:cstheme="minorHAnsi"/>
           <w:sz w:val="32"/>
           <w:szCs w:val="32"/>
         </w:rPr>
-        <w:t>celsius_to_fahrenheit</w:t>
+        <w:t>6</w:t>
       </w:r>
-      <w:proofErr w:type="spellEnd"/>
       <w:r>
         <w:rPr>
           <w:rFonts w:cstheme="minorHAnsi"/>
           <w:sz w:val="32"/>
           <w:szCs w:val="32"/>
         </w:rPr>
-        <w:t>(c) that takes a temperature in Celsius and returns the temperature in Fahrenheit. (Formula: F = C * 9/5 + 32)</w:t>
-      </w:r>
-    </w:p>
-    <w:p>
-      <w:pPr>
-        <w:rPr>
-          <w:rFonts w:cstheme="minorHAnsi"/>
-          <w:sz w:val="32"/>
-          <w:szCs w:val="32"/>
-        </w:rPr>
-      </w:pPr>
-      <w:r>
-        <w:rPr>
-          <w:rFonts w:cstheme="minorHAnsi"/>
-          <w:sz w:val="32"/>
-          <w:szCs w:val="32"/>
-        </w:rPr>
-        <w:br/>
-        <w:t xml:space="preserve">Q7. Write a function </w:t>
-      </w:r>
-      <w:proofErr w:type="spellStart"/>
-      <w:r>
-        <w:rPr>
-          <w:rFonts w:cstheme="minorHAnsi"/>
-          <w:sz w:val="32"/>
-          <w:szCs w:val="32"/>
-        </w:rPr>
-        <w:t>multiplication_table</w:t>
-      </w:r>
-      <w:proofErr w:type="spellEnd"/>
-      <w:r>
-        <w:rPr>
-          <w:rFonts w:cstheme="minorHAnsi"/>
-          <w:sz w:val="32"/>
-          <w:szCs w:val="32"/>
-        </w:rPr>
-        <w:t>(n) that takes an integer and prints its multiplication table from 1 to 10.</w:t>
+        <w:t>. Write a function multiplication_table(n) that takes an integer and prints its multiplication table from 1 to 10.</w:t>
       </w:r>
     </w:p>
     <w:p/>

</xml_diff>